<commit_message>
till react js implementation completed
</commit_message>
<xml_diff>
--- a/metrics.docx
+++ b/metrics.docx
@@ -744,7 +744,19 @@
           <w:rPr>
             <w:rStyle w:val="Hyperlink"/>
           </w:rPr>
-          <w:t>https://ieeexplore.ieee.org/abstract/document/8780515</w:t>
+          <w:t>https:/</w:t>
+        </w:r>
+        <w:r>
+          <w:rPr>
+            <w:rStyle w:val="Hyperlink"/>
+          </w:rPr>
+          <w:t>/</w:t>
+        </w:r>
+        <w:r>
+          <w:rPr>
+            <w:rStyle w:val="Hyperlink"/>
+          </w:rPr>
+          <w:t>ieeexplore.ieee.org/abstract/document/8780515</w:t>
         </w:r>
       </w:hyperlink>
       <w:r>
@@ -791,6 +803,199 @@
       </w:r>
       <w:proofErr w:type="spellEnd"/>
     </w:p>
+    <w:p>
+      <w:r>
+        <w:t xml:space="preserve">IF </w:t>
+      </w:r>
+      <w:proofErr w:type="spellStart"/>
+      <w:r>
+        <w:t>CONtent</w:t>
+      </w:r>
+      <w:proofErr w:type="spellEnd"/>
+      <w:r>
+        <w:t xml:space="preserve"> is short write about typescript somewhere</w:t>
+      </w:r>
+    </w:p>
+    <w:p>
+      <w:proofErr w:type="gramStart"/>
+      <w:r>
+        <w:t>UI,DOM</w:t>
+      </w:r>
+      <w:proofErr w:type="gramEnd"/>
+      <w:r>
+        <w:t>,SPA</w:t>
+      </w:r>
+      <w:r>
+        <w:t>,</w:t>
+      </w:r>
+      <w:r>
+        <w:t xml:space="preserve"> </w:t>
+      </w:r>
+      <w:r>
+        <w:t>SLOC &amp; LLOC</w:t>
+      </w:r>
+      <w:r>
+        <w:t xml:space="preserve"> FCP, SEO</w:t>
+      </w:r>
+    </w:p>
+    <w:p>
+      <w:r>
+        <w:t xml:space="preserve">Write about library vs </w:t>
+      </w:r>
+      <w:proofErr w:type="spellStart"/>
+      <w:r>
+        <w:t>js</w:t>
+      </w:r>
+      <w:proofErr w:type="spellEnd"/>
+    </w:p>
+    <w:p>
+      <w:r>
+        <w:t>Write about version releases</w:t>
+      </w:r>
+    </w:p>
+    <w:p>
+      <w:r>
+        <w:t xml:space="preserve">Next section </w:t>
+      </w:r>
+      <w:proofErr w:type="gramStart"/>
+      <w:r>
+        <w:t>write</w:t>
+      </w:r>
+      <w:proofErr w:type="gramEnd"/>
+      <w:r>
+        <w:t xml:space="preserve"> about </w:t>
+      </w:r>
+      <w:proofErr w:type="spellStart"/>
+      <w:r>
+        <w:t>paramters</w:t>
+      </w:r>
+      <w:proofErr w:type="spellEnd"/>
+      <w:r>
+        <w:t xml:space="preserve"> </w:t>
+      </w:r>
+      <w:proofErr w:type="spellStart"/>
+      <w:r>
+        <w:t>choosen</w:t>
+      </w:r>
+      <w:proofErr w:type="spellEnd"/>
+      <w:r>
+        <w:t xml:space="preserve"> and how to compute them</w:t>
+      </w:r>
+    </w:p>
+    <w:p>
+      <w:r>
+        <w:t xml:space="preserve">Change </w:t>
+      </w:r>
+      <w:proofErr w:type="spellStart"/>
+      <w:r>
+        <w:t>thises</w:t>
+      </w:r>
+      <w:proofErr w:type="spellEnd"/>
+      <w:r>
+        <w:t xml:space="preserve"> aim to compare browser performance</w:t>
+      </w:r>
+    </w:p>
+    <w:p/>
+    <w:p>
+      <w:r>
+        <w:t>Last list item</w:t>
+      </w:r>
+    </w:p>
+    <w:p>
+      <w:r>
+        <w:lastRenderedPageBreak/>
+        <w:t xml:space="preserve">Code size </w:t>
+      </w:r>
+    </w:p>
+    <w:p>
+      <w:r>
+        <w:t>Community available</w:t>
+      </w:r>
+    </w:p>
+    <w:p>
+      <w:r>
+        <w:t xml:space="preserve">Developers </w:t>
+      </w:r>
+      <w:proofErr w:type="spellStart"/>
+      <w:r>
+        <w:t>experince</w:t>
+      </w:r>
+      <w:proofErr w:type="spellEnd"/>
+    </w:p>
+    <w:p/>
+    <w:p>
+      <w:r>
+        <w:t>Lighthouse</w:t>
+      </w:r>
+    </w:p>
+    <w:p>
+      <w:hyperlink r:id="rId5" w:history="1">
+        <w:r>
+          <w:rPr>
+            <w:rStyle w:val="Hyperlink"/>
+          </w:rPr>
+          <w:t>https://www.practicaleco</w:t>
+        </w:r>
+        <w:r>
+          <w:rPr>
+            <w:rStyle w:val="Hyperlink"/>
+          </w:rPr>
+          <w:t>m</w:t>
+        </w:r>
+        <w:r>
+          <w:rPr>
+            <w:rStyle w:val="Hyperlink"/>
+          </w:rPr>
+          <w:t>merce.com/google-lighthouse-monitor-site-performance-seo-accessibility</w:t>
+        </w:r>
+      </w:hyperlink>
+    </w:p>
+    <w:p>
+      <w:hyperlink r:id="rId6" w:history="1">
+        <w:r>
+          <w:rPr>
+            <w:rStyle w:val="Hyperlink"/>
+          </w:rPr>
+          <w:t>https://www.magnet4bl</w:t>
+        </w:r>
+        <w:r>
+          <w:rPr>
+            <w:rStyle w:val="Hyperlink"/>
+          </w:rPr>
+          <w:t>o</w:t>
+        </w:r>
+        <w:r>
+          <w:rPr>
+            <w:rStyle w:val="Hyperlink"/>
+          </w:rPr>
+          <w:t>gging.net/lighthouse-tool/</w:t>
+        </w:r>
+      </w:hyperlink>
+    </w:p>
+    <w:p>
+      <w:hyperlink r:id="rId7" w:history="1">
+        <w:r>
+          <w:rPr>
+            <w:rStyle w:val="Hyperlink"/>
+          </w:rPr>
+          <w:t>https://www.greengee</w:t>
+        </w:r>
+        <w:r>
+          <w:rPr>
+            <w:rStyle w:val="Hyperlink"/>
+          </w:rPr>
+          <w:t>k</w:t>
+        </w:r>
+        <w:r>
+          <w:rPr>
+            <w:rStyle w:val="Hyperlink"/>
+          </w:rPr>
+          <w:t>s.com/blog/2019/08/15/google-lighthouse-how-you-use-it/</w:t>
+        </w:r>
+      </w:hyperlink>
+    </w:p>
+    <w:p/>
+    <w:p/>
     <w:sectPr>
       <w:pgSz w:w="11906" w:h="16838"/>
       <w:pgMar w:top="1440" w:right="1440" w:bottom="1440" w:left="1440" w:header="708" w:footer="708" w:gutter="0"/>
@@ -1255,6 +1460,18 @@
       <w:u w:val="single"/>
     </w:rPr>
   </w:style>
+  <w:style w:type="character" w:styleId="FollowedHyperlink">
+    <w:name w:val="FollowedHyperlink"/>
+    <w:basedOn w:val="DefaultParagraphFont"/>
+    <w:uiPriority w:val="99"/>
+    <w:semiHidden/>
+    <w:unhideWhenUsed/>
+    <w:rsid w:val="001801D0"/>
+    <w:rPr>
+      <w:color w:val="954F72" w:themeColor="followedHyperlink"/>
+      <w:u w:val="single"/>
+    </w:rPr>
+  </w:style>
 </w:styles>
 </file>
 

</xml_diff>

<commit_message>
Report completed till index
</commit_message>
<xml_diff>
--- a/metrics.docx
+++ b/metrics.docx
@@ -997,6 +997,11 @@
         </w:rPr>
       </w:pPr>
       <w:r>
+        <w:t>Ember.js</w:t>
+      </w:r>
+    </w:p>
+    <w:p>
+      <w:pPr>
         <w:rPr>
           <w:rFonts w:cs="Times New Roman"/>
           <w:bCs/>
@@ -1004,39 +1009,21 @@
           <w:sz w:val="40"/>
           <w:szCs w:val="40"/>
         </w:rPr>
-        <w:t>Ember.js</w:t>
-      </w:r>
-    </w:p>
-    <w:p>
-      <w:pPr>
-        <w:rPr>
-          <w:rFonts w:cs="Times New Roman"/>
-          <w:bCs/>
-          <w:color w:val="00B0F0"/>
-          <w:sz w:val="40"/>
-          <w:szCs w:val="40"/>
-        </w:rPr>
       </w:pPr>
     </w:p>
     <w:p>
-      <w:pPr>
-        <w:rPr>
-          <w:rFonts w:cs="Times New Roman"/>
-          <w:bCs/>
-          <w:color w:val="00B0F0"/>
-          <w:sz w:val="40"/>
-          <w:szCs w:val="40"/>
-        </w:rPr>
-      </w:pPr>
-      <w:r>
-        <w:rPr>
-          <w:rFonts w:cs="Times New Roman"/>
-          <w:bCs/>
-          <w:color w:val="00B0F0"/>
-          <w:sz w:val="40"/>
-          <w:szCs w:val="40"/>
-        </w:rPr>
+      <w:r>
         <w:t>System architecture</w:t>
+      </w:r>
+    </w:p>
+    <w:p>
+      <w:r>
+        <w:t>About testing environment</w:t>
+      </w:r>
+    </w:p>
+    <w:p>
+      <w:r>
+        <w:t>Scope &amp; limitations</w:t>
       </w:r>
     </w:p>
     <w:sectPr>

</xml_diff>